<commit_message>
Update ReadTableFromExcel documentation for recent changes.
</commit_message>
<xml_diff>
--- a/doc/UserManual/Word/60_Command_ReadTableFromExcel.docx
+++ b/doc/UserManual/Word/60_Command_ReadTableFromExcel.docx
@@ -83,43 +83,43 @@
         <w:t>.</w:t>
       </w:r>
       <w:r>
+        <w:t>11</w:t>
+      </w:r>
+      <w:r>
+        <w:t>.</w:t>
+      </w:r>
+      <w:r>
         <w:t>0</w:t>
       </w:r>
       <w:r>
-        <w:t>3</w:t>
-      </w:r>
-      <w:r>
-        <w:t>.</w:t>
-      </w:r>
-      <w:r>
         <w:t>0</w:t>
       </w:r>
       <w:r>
+        <w:t xml:space="preserve">, </w:t>
+      </w:r>
+      <w:r>
+        <w:t>20</w:t>
+      </w:r>
+      <w:r>
+        <w:t>1</w:t>
+      </w:r>
+      <w:r>
         <w:t>6</w:t>
       </w:r>
       <w:r>
-        <w:t xml:space="preserve">, </w:t>
-      </w:r>
-      <w:r>
-        <w:t>20</w:t>
-      </w:r>
-      <w:r>
-        <w:t>1</w:t>
+        <w:t>-0</w:t>
       </w:r>
       <w:r>
         <w:t>5</w:t>
       </w:r>
       <w:r>
-        <w:t>-0</w:t>
-      </w:r>
-      <w:r>
-        <w:t>6</w:t>
-      </w:r>
-      <w:r>
         <w:t>-</w:t>
       </w:r>
       <w:r>
-        <w:t>22</w:t>
+        <w:t>2</w:t>
+      </w:r>
+      <w:r>
+        <w:t>5</w:t>
       </w:r>
     </w:p>
     <w:p>
@@ -1427,10 +1427,7 @@
       </w:pPr>
       <w:proofErr w:type="spellStart"/>
       <w:r>
-        <w:t>ReadTableFromExcel</w:t>
-      </w:r>
-      <w:r>
-        <w:t>_Excel</w:t>
+        <w:t>ReadTableFromExcel_Excel</w:t>
       </w:r>
       <w:proofErr w:type="spellEnd"/>
     </w:p>
@@ -1449,13 +1446,7 @@
       </w:r>
       <w:proofErr w:type="gramEnd"/>
       <w:r>
-        <w:t xml:space="preserve">) Command Editor for </w:t>
-      </w:r>
-      <w:r>
-        <w:t>Main Excel</w:t>
-      </w:r>
-      <w:r>
-        <w:t xml:space="preserve"> Parameters</w:t>
+        <w:t>) Command Editor for Main Excel Parameters</w:t>
       </w:r>
     </w:p>
     <w:p/>
@@ -1520,10 +1511,7 @@
       </w:pPr>
       <w:proofErr w:type="spellStart"/>
       <w:r>
-        <w:t>ReadTableFromExcel</w:t>
-      </w:r>
-      <w:r>
-        <w:t>_Filters</w:t>
+        <w:t>ReadTableFromExcel_Filters</w:t>
       </w:r>
       <w:proofErr w:type="spellEnd"/>
     </w:p>
@@ -1542,13 +1530,7 @@
       </w:r>
       <w:proofErr w:type="gramEnd"/>
       <w:r>
-        <w:t xml:space="preserve">) Command Editor for </w:t>
-      </w:r>
-      <w:r>
-        <w:t>Filter</w:t>
-      </w:r>
-      <w:r>
-        <w:t xml:space="preserve"> Parameters</w:t>
+        <w:t>) Command Editor for Filter Parameters</w:t>
       </w:r>
     </w:p>
     <w:p/>
@@ -1615,10 +1597,7 @@
       </w:pPr>
       <w:proofErr w:type="spellStart"/>
       <w:r>
-        <w:t>ReadTableFromExcel</w:t>
-      </w:r>
-      <w:r>
-        <w:t>_Types</w:t>
+        <w:t>ReadTableFromExcel_Types</w:t>
       </w:r>
       <w:proofErr w:type="spellEnd"/>
     </w:p>
@@ -1637,13 +1616,7 @@
       </w:r>
       <w:proofErr w:type="gramEnd"/>
       <w:r>
-        <w:t xml:space="preserve">) Command Editor for </w:t>
-      </w:r>
-      <w:r>
-        <w:t>Column Type</w:t>
-      </w:r>
-      <w:r>
-        <w:t xml:space="preserve"> Parameters</w:t>
+        <w:t>) Command Editor for Column Type Parameters</w:t>
       </w:r>
     </w:p>
     <w:p/>
@@ -1708,13 +1681,7 @@
       </w:pPr>
       <w:proofErr w:type="spellStart"/>
       <w:r>
-        <w:t>ReadTableFromExcel</w:t>
-      </w:r>
-      <w:r>
-        <w:t>_Propertie</w:t>
-      </w:r>
-      <w:r>
-        <w:t>s</w:t>
+        <w:t>ReadTableFromExcel_Properties</w:t>
       </w:r>
       <w:proofErr w:type="spellEnd"/>
     </w:p>
@@ -1733,13 +1700,7 @@
       </w:r>
       <w:proofErr w:type="gramEnd"/>
       <w:r>
-        <w:t xml:space="preserve">) Command Editor for </w:t>
-      </w:r>
-      <w:r>
-        <w:t>Properties</w:t>
-      </w:r>
-      <w:r>
-        <w:t xml:space="preserve"> Parameters</w:t>
+        <w:t>) Command Editor for Properties Parameters</w:t>
       </w:r>
     </w:p>
     <w:p/>
@@ -2435,6 +2396,19 @@
               <w:t xml:space="preserve"> – column names are taken from the first non-comment row before the address range</w:t>
             </w:r>
           </w:p>
+          <w:p>
+            <w:r>
+              <w:t>Column cell values will be converted to text.  Numeric cell values are formatted as integers before conversion to text</w:t>
+            </w:r>
+            <w:r>
+              <w:t xml:space="preserve"> (if this is not appropriate the software will need to be enhanced to consider the format or other input)</w:t>
+            </w:r>
+            <w:bookmarkStart w:id="1" w:name="_GoBack"/>
+            <w:bookmarkEnd w:id="1"/>
+            <w:r>
+              <w:t>.</w:t>
+            </w:r>
+          </w:p>
         </w:tc>
         <w:tc>
           <w:tcPr>
@@ -2671,6 +2645,35 @@
             <w:r>
               <w:t xml:space="preserve"> to match a substring.</w:t>
             </w:r>
+            <w:r>
+              <w:t xml:space="preserve">  </w:t>
+            </w:r>
+            <w:r>
+              <w:t xml:space="preserve">Any match will cause the </w:t>
+            </w:r>
+            <w:r>
+              <w:t xml:space="preserve">row to be </w:t>
+            </w:r>
+            <w:r>
+              <w:t>in</w:t>
+            </w:r>
+            <w:r>
+              <w:t>clude</w:t>
+            </w:r>
+            <w:r>
+              <w:t>d</w:t>
+            </w:r>
+            <w:r>
+              <w:t xml:space="preserve"> (the patterns are </w:t>
+            </w:r>
+            <w:proofErr w:type="spellStart"/>
+            <w:r>
+              <w:t>ORed</w:t>
+            </w:r>
+            <w:proofErr w:type="spellEnd"/>
+            <w:r>
+              <w:t>).</w:t>
+            </w:r>
           </w:p>
         </w:tc>
         <w:tc>
@@ -2793,6 +2796,29 @@
             <w:r>
               <w:t xml:space="preserve"> to match a substring.</w:t>
             </w:r>
+            <w:r>
+              <w:t xml:space="preserve">  Any match will cause the </w:t>
+            </w:r>
+            <w:r>
+              <w:t xml:space="preserve">row to be </w:t>
+            </w:r>
+            <w:r>
+              <w:t>exclude</w:t>
+            </w:r>
+            <w:r>
+              <w:t>d</w:t>
+            </w:r>
+            <w:r>
+              <w:t xml:space="preserve"> (the patterns are </w:t>
+            </w:r>
+            <w:proofErr w:type="spellStart"/>
+            <w:r>
+              <w:t>ORed</w:t>
+            </w:r>
+            <w:proofErr w:type="spellEnd"/>
+            <w:r>
+              <w:t>).</w:t>
+            </w:r>
           </w:p>
         </w:tc>
         <w:tc>
@@ -2834,7 +2860,11 @@
           </w:tcPr>
           <w:p>
             <w:r>
-              <w:t>Specify the string that if found at the start of the first column in a row (not just the specified address range) indicates that the row is a comment and can be ignored in transferring data to the output table.  Comments are particularly useful when processing entire data sheets.</w:t>
+              <w:t xml:space="preserve">Specify the string that if found at the start of the first column in a row (not just the specified address range) indicates that the row is a comment and can be ignored in transferring data </w:t>
+            </w:r>
+            <w:r>
+              <w:lastRenderedPageBreak/>
+              <w:t>to the output table.  Comments are particularly useful when processing entire data sheets.</w:t>
             </w:r>
           </w:p>
         </w:tc>
@@ -2849,6 +2879,7 @@
               </w:rPr>
             </w:pPr>
             <w:r>
+              <w:lastRenderedPageBreak/>
               <w:t>Include all rows.</w:t>
             </w:r>
           </w:p>
@@ -2940,7 +2971,6 @@
               <w:rPr>
                 <w:rStyle w:val="RTiSWDocLiteralText"/>
               </w:rPr>
-              <w:lastRenderedPageBreak/>
               <w:t>ExcelDateTime</w:t>
             </w:r>
             <w:proofErr w:type="spellEnd"/>
@@ -3185,10 +3215,7 @@
     </w:tbl>
     <w:p/>
     <w:p/>
-    <w:p>
-      <w:bookmarkStart w:id="1" w:name="_GoBack"/>
-      <w:bookmarkEnd w:id="1"/>
-    </w:p>
+    <w:p/>
     <w:sectPr>
       <w:headerReference w:type="even" r:id="rId13"/>
       <w:headerReference w:type="default" r:id="rId14"/>
@@ -3268,7 +3295,7 @@
       <w:rPr>
         <w:noProof/>
       </w:rPr>
-      <w:t>6</w:t>
+      <w:t>4</w:t>
     </w:r>
     <w:r>
       <w:fldChar w:fldCharType="end"/>

</xml_diff>